<commit_message>
Replaced problem definition.docx and Problem_definition_Data_description.pdf
</commit_message>
<xml_diff>
--- a/problem_definition.docx
+++ b/problem_definition.docx
@@ -229,11 +229,6 @@
       </w:r>
     </w:p>
     <w:p>
-      <w:r>
-        <w:br w:type="page"/>
-      </w:r>
-    </w:p>
-    <w:p>
       <w:pPr>
         <w:pStyle w:val="Heading2"/>
       </w:pPr>
@@ -534,8 +529,18 @@
           </w:tcPr>
           <w:p>
             <w:r>
-              <w:t>Alcohol Related Crashes BAC&gt;0.001 and road user type=driver,rider,cyclist,pedestrian</w:t>
-            </w:r>
+              <w:t>Alcohol Related Crashes BAC&gt;0.001 and road user type=</w:t>
+            </w:r>
+            <w:proofErr w:type="spellStart"/>
+            <w:proofErr w:type="gramStart"/>
+            <w:r>
+              <w:t>driver,rider</w:t>
+            </w:r>
+            <w:proofErr w:type="gramEnd"/>
+            <w:r>
+              <w:t>,cyclist,pedestrian</w:t>
+            </w:r>
+            <w:proofErr w:type="spellEnd"/>
           </w:p>
         </w:tc>
       </w:tr>
@@ -1495,7 +1500,15 @@
           </w:tcPr>
           <w:p>
             <w:r>
-              <w:t>Number of 13 to 18 year old pedestrians and cyclists involved in the crash.</w:t>
+              <w:t xml:space="preserve">Number of 13 to </w:t>
+            </w:r>
+            <w:proofErr w:type="gramStart"/>
+            <w:r>
+              <w:t>18 year old</w:t>
+            </w:r>
+            <w:proofErr w:type="gramEnd"/>
+            <w:r>
+              <w:t xml:space="preserve"> pedestrians and cyclists involved in the crash.</w:t>
             </w:r>
           </w:p>
         </w:tc>
@@ -1524,7 +1537,15 @@
           </w:tcPr>
           <w:p>
             <w:r>
-              <w:t>Number of 5 to 12 year old pedestrians and cyclists involved in the crash.</w:t>
+              <w:t xml:space="preserve">Number of 5 to </w:t>
+            </w:r>
+            <w:proofErr w:type="gramStart"/>
+            <w:r>
+              <w:t>12 year old</w:t>
+            </w:r>
+            <w:proofErr w:type="gramEnd"/>
+            <w:r>
+              <w:t xml:space="preserve"> pedestrians and cyclists involved in the crash.</w:t>
             </w:r>
           </w:p>
         </w:tc>
@@ -1937,7 +1958,23 @@
               <w:t>State-wide</w:t>
             </w:r>
             <w:r>
-              <w:t xml:space="preserve"> Route Numbering Scheme (SRNS). 'M' roads provide a consistent high standard of driving conditions, with divided carriageways, four traffic lanes, sealed shoulders and line marking that is easily visible in all weather conditions. 'A' roads provide a similar high standard of driving conditions on a single carriageway. 'B' roads are sealed roads, wide enough for two traffic lines, with good centre line and edge line marking, shoulders, and a high standard of guidepost delineation. 'C' roads are generally two lane sealed roads with shoulders. Other roads are not classified.</w:t>
+              <w:t xml:space="preserve"> Route Numbering Scheme (SRNS). 'M' roads provide a consistent high standard of driving conditions, with divided carriageways, four traffic lanes, sealed shoulders and line marking that is easily visible in all weather conditions. 'A' </w:t>
+            </w:r>
+            <w:proofErr w:type="gramStart"/>
+            <w:r>
+              <w:t>roads</w:t>
+            </w:r>
+            <w:proofErr w:type="gramEnd"/>
+            <w:r>
+              <w:t xml:space="preserve"> provide a similar high standard of driving conditions on a single carriageway. 'B' roads are sealed roads, wide enough for two traffic lines, with good centre line and edge line marking, shoulders, and a high standard of guidepost delineation. 'C' roads are generally </w:t>
+            </w:r>
+            <w:proofErr w:type="gramStart"/>
+            <w:r>
+              <w:t>two lane</w:t>
+            </w:r>
+            <w:proofErr w:type="gramEnd"/>
+            <w:r>
+              <w:t xml:space="preserve"> sealed roads with shoulders. Other roads are not classified.</w:t>
             </w:r>
           </w:p>
         </w:tc>
@@ -2088,7 +2125,20 @@
           </w:tcPr>
           <w:p>
             <w:r>
-              <w:t>Unlicensed Drivers(road_user_type= driver &amp; License Type =7 OR License Status&lt; /&gt; 9 and V Valid and Not Applicable)</w:t>
+              <w:t xml:space="preserve">Unlicensed </w:t>
+            </w:r>
+            <w:proofErr w:type="gramStart"/>
+            <w:r>
+              <w:t>Drivers(</w:t>
+            </w:r>
+            <w:proofErr w:type="spellStart"/>
+            <w:proofErr w:type="gramEnd"/>
+            <w:r>
+              <w:t>road_user_type</w:t>
+            </w:r>
+            <w:proofErr w:type="spellEnd"/>
+            <w:r>
+              <w:t>= driver &amp; License Type =7 OR License Status&lt; /&gt; 9 and V Valid and Not Applicable)</w:t>
             </w:r>
           </w:p>
         </w:tc>
@@ -2175,7 +2225,15 @@
           </w:tcPr>
           <w:p>
             <w:r>
-              <w:t>Number of 18-25 year old young drivers involved in the crash.</w:t>
+              <w:t xml:space="preserve">Number of </w:t>
+            </w:r>
+            <w:proofErr w:type="gramStart"/>
+            <w:r>
+              <w:t>18-25 year old</w:t>
+            </w:r>
+            <w:proofErr w:type="gramEnd"/>
+            <w:r>
+              <w:t xml:space="preserve"> young drivers involved in the crash.</w:t>
             </w:r>
           </w:p>
         </w:tc>
@@ -2328,8 +2386,18 @@
           </w:tcPr>
           <w:p>
             <w:r>
-              <w:t>Alcohol Related Crashes BAC&gt;0.001 and road user type=driver,rider,cyclist,pedestrian</w:t>
-            </w:r>
+              <w:t>Alcohol Related Crashes BAC&gt;0.001 and road user type=</w:t>
+            </w:r>
+            <w:proofErr w:type="spellStart"/>
+            <w:proofErr w:type="gramStart"/>
+            <w:r>
+              <w:t>driver,rider</w:t>
+            </w:r>
+            <w:proofErr w:type="gramEnd"/>
+            <w:r>
+              <w:t>,cyclist,pedestrian</w:t>
+            </w:r>
+            <w:proofErr w:type="spellEnd"/>
           </w:p>
         </w:tc>
       </w:tr>
@@ -2737,7 +2805,15 @@
           </w:tcPr>
           <w:p>
             <w:r>
-              <w:t>Number of 13 to 18 year old pedestrians and cyclists involved in the crash.</w:t>
+              <w:t xml:space="preserve">Number of 13 to </w:t>
+            </w:r>
+            <w:proofErr w:type="gramStart"/>
+            <w:r>
+              <w:t>18 year old</w:t>
+            </w:r>
+            <w:proofErr w:type="gramEnd"/>
+            <w:r>
+              <w:t xml:space="preserve"> pedestrians and cyclists involved in the crash.</w:t>
             </w:r>
           </w:p>
         </w:tc>
@@ -2766,7 +2842,15 @@
           </w:tcPr>
           <w:p>
             <w:r>
-              <w:t>Number of 5 to 12 year old pedestrians and cyclists involved in the crash.</w:t>
+              <w:t xml:space="preserve">Number of 5 to </w:t>
+            </w:r>
+            <w:proofErr w:type="gramStart"/>
+            <w:r>
+              <w:t>12 year old</w:t>
+            </w:r>
+            <w:proofErr w:type="gramEnd"/>
+            <w:r>
+              <w:t xml:space="preserve"> pedestrians and cyclists involved in the crash.</w:t>
             </w:r>
           </w:p>
         </w:tc>
@@ -2969,7 +3053,15 @@
           </w:tcPr>
           <w:p>
             <w:r>
-              <w:t>Number of 18-25 year old young drivers involved in the crash.</w:t>
+              <w:t xml:space="preserve">Number of </w:t>
+            </w:r>
+            <w:proofErr w:type="gramStart"/>
+            <w:r>
+              <w:t>18-25 year old</w:t>
+            </w:r>
+            <w:proofErr w:type="gramEnd"/>
+            <w:r>
+              <w:t xml:space="preserve"> young drivers involved in the crash.</w:t>
             </w:r>
           </w:p>
         </w:tc>
@@ -3042,7 +3134,15 @@
     </w:p>
     <w:p>
       <w:r>
-        <w:t>The csv table will be converted to a Pandas DataFrame object and cleaned for further process. We will then normalize the data to prevent any biases and then will use several different trained machine learning methods to predict a future accident based on given data, the accuracy of these methods will be compared and the best method will be used.</w:t>
+        <w:t xml:space="preserve">The csv table will be converted to a Pandas </w:t>
+      </w:r>
+      <w:proofErr w:type="spellStart"/>
+      <w:r>
+        <w:t>DataFrame</w:t>
+      </w:r>
+      <w:proofErr w:type="spellEnd"/>
+      <w:r>
+        <w:t xml:space="preserve"> object and cleaned for further process. We will then normalize the data to prevent any biases and then will use several different trained machine learning methods to predict a future accident based on given data, the accuracy of these methods will be compared and the best method will be used.</w:t>
       </w:r>
     </w:p>
     <w:p/>

</xml_diff>